<commit_message>
Activity Diagrams to Documentation
</commit_message>
<xml_diff>
--- a/Documentation/ÜK318 Projektarbeit.docx
+++ b/Documentation/ÜK318 Projektarbeit.docx
@@ -55,6 +55,8 @@
       <w:sdtPr>
         <w:rPr>
           <w:rFonts w:eastAsiaTheme="minorHAnsi" w:cs="Sakkal Majalla"/>
+          <w:sz w:val="22"/>
+          <w:szCs w:val="22"/>
         </w:rPr>
         <w:id w:val="928397027"/>
         <w:docPartObj>
@@ -65,8 +67,6 @@
       <w:sdtEndPr>
         <w:rPr>
           <w:noProof/>
-          <w:sz w:val="22"/>
-          <w:szCs w:val="22"/>
         </w:rPr>
       </w:sdtEndPr>
       <w:sdtContent>
@@ -92,7 +92,6 @@
             <w:rPr>
               <w:rFonts w:asciiTheme="minorHAnsi" w:eastAsiaTheme="minorEastAsia" w:hAnsiTheme="minorHAnsi" w:cstheme="minorBidi"/>
               <w:noProof/>
-              <w:lang/>
             </w:rPr>
           </w:pPr>
           <w:r>
@@ -171,7 +170,6 @@
             <w:rPr>
               <w:rFonts w:asciiTheme="minorHAnsi" w:eastAsiaTheme="minorEastAsia" w:hAnsiTheme="minorHAnsi" w:cstheme="minorBidi"/>
               <w:noProof/>
-              <w:lang/>
             </w:rPr>
           </w:pPr>
           <w:hyperlink w:anchor="_Toc27568774" w:history="1">
@@ -241,7 +239,6 @@
             <w:rPr>
               <w:rFonts w:asciiTheme="minorHAnsi" w:eastAsiaTheme="minorEastAsia" w:hAnsiTheme="minorHAnsi" w:cstheme="minorBidi"/>
               <w:noProof/>
-              <w:lang/>
             </w:rPr>
           </w:pPr>
           <w:hyperlink w:anchor="_Toc27568775" w:history="1">
@@ -311,7 +308,6 @@
             <w:rPr>
               <w:rFonts w:asciiTheme="minorHAnsi" w:eastAsiaTheme="minorEastAsia" w:hAnsiTheme="minorHAnsi" w:cstheme="minorBidi"/>
               <w:noProof/>
-              <w:lang/>
             </w:rPr>
           </w:pPr>
           <w:hyperlink w:anchor="_Toc27568776" w:history="1">
@@ -381,7 +377,6 @@
             <w:rPr>
               <w:rFonts w:asciiTheme="minorHAnsi" w:eastAsiaTheme="minorEastAsia" w:hAnsiTheme="minorHAnsi" w:cstheme="minorBidi"/>
               <w:noProof/>
-              <w:lang/>
             </w:rPr>
           </w:pPr>
           <w:hyperlink w:anchor="_Toc27568777" w:history="1">
@@ -451,7 +446,6 @@
             <w:rPr>
               <w:rFonts w:asciiTheme="minorHAnsi" w:eastAsiaTheme="minorEastAsia" w:hAnsiTheme="minorHAnsi" w:cstheme="minorBidi"/>
               <w:noProof/>
-              <w:lang/>
             </w:rPr>
           </w:pPr>
           <w:hyperlink w:anchor="_Toc27568778" w:history="1">
@@ -521,7 +515,6 @@
             <w:rPr>
               <w:rFonts w:asciiTheme="minorHAnsi" w:eastAsiaTheme="minorEastAsia" w:hAnsiTheme="minorHAnsi" w:cstheme="minorBidi"/>
               <w:noProof/>
-              <w:lang/>
             </w:rPr>
           </w:pPr>
           <w:hyperlink w:anchor="_Toc27568779" w:history="1">
@@ -591,7 +584,6 @@
             <w:rPr>
               <w:rFonts w:asciiTheme="minorHAnsi" w:eastAsiaTheme="minorEastAsia" w:hAnsiTheme="minorHAnsi" w:cstheme="minorBidi"/>
               <w:noProof/>
-              <w:lang/>
             </w:rPr>
           </w:pPr>
           <w:hyperlink w:anchor="_Toc27568780" w:history="1">
@@ -661,7 +653,6 @@
             <w:rPr>
               <w:rFonts w:asciiTheme="minorHAnsi" w:eastAsiaTheme="minorEastAsia" w:hAnsiTheme="minorHAnsi" w:cstheme="minorBidi"/>
               <w:noProof/>
-              <w:lang/>
             </w:rPr>
           </w:pPr>
           <w:hyperlink w:anchor="_Toc27568781" w:history="1">
@@ -731,7 +722,6 @@
             <w:rPr>
               <w:rFonts w:asciiTheme="minorHAnsi" w:eastAsiaTheme="minorEastAsia" w:hAnsiTheme="minorHAnsi" w:cstheme="minorBidi"/>
               <w:noProof/>
-              <w:lang/>
             </w:rPr>
           </w:pPr>
           <w:hyperlink w:anchor="_Toc27568782" w:history="1">
@@ -801,7 +791,6 @@
             <w:rPr>
               <w:rFonts w:asciiTheme="minorHAnsi" w:eastAsiaTheme="minorEastAsia" w:hAnsiTheme="minorHAnsi" w:cstheme="minorBidi"/>
               <w:noProof/>
-              <w:lang/>
             </w:rPr>
           </w:pPr>
           <w:hyperlink w:anchor="_Toc27568783" w:history="1">
@@ -871,7 +860,6 @@
             <w:rPr>
               <w:rFonts w:asciiTheme="minorHAnsi" w:eastAsiaTheme="minorEastAsia" w:hAnsiTheme="minorHAnsi" w:cstheme="minorBidi"/>
               <w:noProof/>
-              <w:lang/>
             </w:rPr>
           </w:pPr>
           <w:hyperlink w:anchor="_Toc27568784" w:history="1">
@@ -941,7 +929,6 @@
             <w:rPr>
               <w:rFonts w:asciiTheme="minorHAnsi" w:eastAsiaTheme="minorEastAsia" w:hAnsiTheme="minorHAnsi" w:cstheme="minorBidi"/>
               <w:noProof/>
-              <w:lang/>
             </w:rPr>
           </w:pPr>
           <w:hyperlink w:anchor="_Toc27568785" w:history="1">
@@ -1011,7 +998,6 @@
             <w:rPr>
               <w:rFonts w:asciiTheme="minorHAnsi" w:eastAsiaTheme="minorEastAsia" w:hAnsiTheme="minorHAnsi" w:cstheme="minorBidi"/>
               <w:noProof/>
-              <w:lang/>
             </w:rPr>
           </w:pPr>
           <w:hyperlink w:anchor="_Toc27568786" w:history="1">
@@ -1081,7 +1067,6 @@
             <w:rPr>
               <w:rFonts w:asciiTheme="minorHAnsi" w:eastAsiaTheme="minorEastAsia" w:hAnsiTheme="minorHAnsi" w:cstheme="minorBidi"/>
               <w:noProof/>
-              <w:lang/>
             </w:rPr>
           </w:pPr>
           <w:hyperlink w:anchor="_Toc27568787" w:history="1">
@@ -1151,7 +1136,6 @@
             <w:rPr>
               <w:rFonts w:asciiTheme="minorHAnsi" w:eastAsiaTheme="minorEastAsia" w:hAnsiTheme="minorHAnsi" w:cstheme="minorBidi"/>
               <w:noProof/>
-              <w:lang/>
             </w:rPr>
           </w:pPr>
           <w:hyperlink w:anchor="_Toc27568788" w:history="1">
@@ -1221,7 +1205,6 @@
             <w:rPr>
               <w:rFonts w:asciiTheme="minorHAnsi" w:eastAsiaTheme="minorEastAsia" w:hAnsiTheme="minorHAnsi" w:cstheme="minorBidi"/>
               <w:noProof/>
-              <w:lang/>
             </w:rPr>
           </w:pPr>
           <w:hyperlink w:anchor="_Toc27568789" w:history="1">
@@ -1292,7 +1275,6 @@
             <w:rPr>
               <w:rFonts w:asciiTheme="minorHAnsi" w:eastAsiaTheme="minorEastAsia" w:hAnsiTheme="minorHAnsi" w:cstheme="minorBidi"/>
               <w:noProof/>
-              <w:lang/>
             </w:rPr>
           </w:pPr>
           <w:hyperlink w:anchor="_Toc27568790" w:history="1">
@@ -1363,7 +1345,6 @@
             <w:rPr>
               <w:rFonts w:asciiTheme="minorHAnsi" w:eastAsiaTheme="minorEastAsia" w:hAnsiTheme="minorHAnsi" w:cstheme="minorBidi"/>
               <w:noProof/>
-              <w:lang/>
             </w:rPr>
           </w:pPr>
           <w:hyperlink w:anchor="_Toc27568791" w:history="1">
@@ -1434,7 +1415,6 @@
             <w:rPr>
               <w:rFonts w:asciiTheme="minorHAnsi" w:eastAsiaTheme="minorEastAsia" w:hAnsiTheme="minorHAnsi" w:cstheme="minorBidi"/>
               <w:noProof/>
-              <w:lang/>
             </w:rPr>
           </w:pPr>
           <w:hyperlink w:anchor="_Toc27568792" w:history="1">
@@ -1504,7 +1484,6 @@
             <w:rPr>
               <w:rFonts w:asciiTheme="minorHAnsi" w:eastAsiaTheme="minorEastAsia" w:hAnsiTheme="minorHAnsi" w:cstheme="minorBidi"/>
               <w:noProof/>
-              <w:lang/>
             </w:rPr>
           </w:pPr>
           <w:hyperlink w:anchor="_Toc27568793" w:history="1">
@@ -1574,7 +1553,6 @@
             <w:rPr>
               <w:rFonts w:asciiTheme="minorHAnsi" w:eastAsiaTheme="minorEastAsia" w:hAnsiTheme="minorHAnsi" w:cstheme="minorBidi"/>
               <w:noProof/>
-              <w:lang/>
             </w:rPr>
           </w:pPr>
           <w:hyperlink w:anchor="_Toc27568794" w:history="1">
@@ -1644,7 +1622,6 @@
             <w:rPr>
               <w:rFonts w:asciiTheme="minorHAnsi" w:eastAsiaTheme="minorEastAsia" w:hAnsiTheme="minorHAnsi" w:cstheme="minorBidi"/>
               <w:noProof/>
-              <w:lang/>
             </w:rPr>
           </w:pPr>
           <w:hyperlink w:anchor="_Toc27568795" w:history="1">
@@ -1714,7 +1691,6 @@
             <w:rPr>
               <w:rFonts w:asciiTheme="minorHAnsi" w:eastAsiaTheme="minorEastAsia" w:hAnsiTheme="minorHAnsi" w:cstheme="minorBidi"/>
               <w:noProof/>
-              <w:lang/>
             </w:rPr>
           </w:pPr>
           <w:hyperlink w:anchor="_Toc27568796" w:history="1">
@@ -1838,13 +1814,7 @@
     </w:p>
     <w:p>
       <w:r>
-        <w:t xml:space="preserve">Entwicklung einer Anwendung, die öffentliche Verkehrsverbindungen von Punkt A nach B anzeigt. Dazu gehören Funktionen wie eine eigenständige </w:t>
-      </w:r>
-      <w:r>
-        <w:t>Abfahrtstabelle</w:t>
-      </w:r>
-      <w:r>
-        <w:t>, die N Verbindungen von Punkt A</w:t>
+        <w:t>Entwicklung einer Anwendung, die öffentliche Verkehrsverbindungen von Punkt A nach B anzeigt. Dazu gehören Funktionen wie eine eigenständige Abfahrtstabelle, die N Verbindungen von Punkt A</w:t>
       </w:r>
       <w:r>
         <w:t xml:space="preserve"> aus</w:t>
@@ -2627,31 +2597,33 @@
       </w:r>
       <w:proofErr w:type="spellEnd"/>
       <w:r>
-        <w:t>() braucht ein 3rd Party API (</w:t>
-      </w:r>
-      <w:r>
-        <w:t>api.ipify.org</w:t>
-      </w:r>
-      <w:r>
-        <w:t>)</w:t>
-      </w:r>
-    </w:p>
-    <w:p>
+        <w:t>() braucht ein 3rd Party API (api.ipify.org)</w:t>
+      </w:r>
+    </w:p>
+    <w:p>
+      <w:pPr>
+        <w:rPr>
+          <w:lang w:val="en-US"/>
+        </w:rPr>
+      </w:pPr>
       <w:proofErr w:type="spellStart"/>
       <w:r>
+        <w:rPr>
+          <w:lang w:val="en-US"/>
+        </w:rPr>
         <w:t>GetLocationFromIP</w:t>
       </w:r>
       <w:proofErr w:type="spellEnd"/>
       <w:r>
-        <w:t>() auch. (</w:t>
-      </w:r>
-      <w:r>
-        <w:t>ip-api.com</w:t>
-      </w:r>
-      <w:r>
-        <w:t>)</w:t>
-      </w:r>
-      <w:r>
+        <w:rPr>
+          <w:lang w:val="en-US"/>
+        </w:rPr>
+        <w:t>() auch. (ip-api.com)</w:t>
+      </w:r>
+      <w:r>
+        <w:rPr>
+          <w:lang w:val="en-US"/>
+        </w:rPr>
         <w:t xml:space="preserve"> </w:t>
       </w:r>
     </w:p>
@@ -2660,17 +2632,19 @@
         <w:pStyle w:val="Heading2"/>
         <w:rPr>
           <w:rFonts w:asciiTheme="majorHAnsi" w:hAnsiTheme="majorHAnsi" w:cstheme="majorBidi"/>
+          <w:lang w:val="en-US"/>
         </w:rPr>
       </w:pPr>
       <w:bookmarkStart w:id="6" w:name="_Toc26365947"/>
       <w:bookmarkStart w:id="7" w:name="_Toc27568779"/>
-      <w:proofErr w:type="spellStart"/>
-      <w:r>
+      <w:r>
+        <w:rPr>
+          <w:lang w:val="en-US"/>
+        </w:rPr>
         <w:t>Known-Issues</w:t>
       </w:r>
       <w:bookmarkEnd w:id="6"/>
       <w:bookmarkEnd w:id="7"/>
-      <w:proofErr w:type="spellEnd"/>
     </w:p>
     <w:p>
       <w:r>
@@ -2778,15 +2752,29 @@
     <w:p>
       <w:pPr>
         <w:pStyle w:val="Heading2"/>
+        <w:rPr>
+          <w:lang w:val="en-US"/>
+        </w:rPr>
       </w:pPr>
       <w:bookmarkStart w:id="10" w:name="_Toc27568782"/>
       <w:r>
+        <w:rPr>
+          <w:lang w:val="en-US"/>
+        </w:rPr>
         <w:t>Declaration</w:t>
       </w:r>
       <w:bookmarkEnd w:id="10"/>
     </w:p>
     <w:p>
-      <w:r>
+      <w:pPr>
+        <w:rPr>
+          <w:lang w:val="en-US"/>
+        </w:rPr>
+      </w:pPr>
+      <w:r>
+        <w:rPr>
+          <w:lang w:val="en-US"/>
+        </w:rPr>
         <w:t>Constructor, Properties und Methods.</w:t>
       </w:r>
     </w:p>
@@ -2947,10 +2935,7 @@
     </w:p>
     <w:p>
       <w:r>
-        <w:t>Hier kann man Verbindungen Suchen.</w:t>
-      </w:r>
-      <w:r>
-        <w:t xml:space="preserve"> </w:t>
+        <w:t xml:space="preserve">Hier kann man Verbindungen Suchen. </w:t>
       </w:r>
       <w:r>
         <w:t>Man gibt ein Startstation, und Zielstation ein. Nach wünsch</w:t>
@@ -4074,18 +4059,28 @@
                 <w:rFonts w:ascii="Times New Roman" w:hAnsi="Times New Roman"/>
                 <w:sz w:val="24"/>
                 <w:szCs w:val="24"/>
+                <w:lang w:val="en-US"/>
               </w:rPr>
             </w:pPr>
             <w:r>
-              <w:t xml:space="preserve">Kunde klickt auf Connections </w:t>
+              <w:rPr>
+                <w:lang w:val="en-US"/>
+              </w:rPr>
+              <w:t xml:space="preserve">Kunde </w:t>
             </w:r>
             <w:proofErr w:type="spellStart"/>
             <w:r>
-              <w:t>from</w:t>
+              <w:rPr>
+                <w:lang w:val="en-US"/>
+              </w:rPr>
+              <w:t>klickt</w:t>
             </w:r>
             <w:proofErr w:type="spellEnd"/>
             <w:r>
-              <w:t xml:space="preserve"> Home</w:t>
+              <w:rPr>
+                <w:lang w:val="en-US"/>
+              </w:rPr>
+              <w:t xml:space="preserve"> auf Connections from Home</w:t>
             </w:r>
           </w:p>
         </w:tc>
@@ -4208,11 +4203,250 @@
     </w:tbl>
     <w:p>
       <w:pPr>
+        <w:pStyle w:val="Heading2"/>
+        <w:rPr>
+          <w:rFonts w:eastAsia="Times New Roman"/>
+        </w:rPr>
+      </w:pPr>
+      <w:bookmarkStart w:id="20" w:name="_Toc27568792"/>
+      <w:r>
+        <w:rPr>
+          <w:rFonts w:eastAsia="Times New Roman"/>
+        </w:rPr>
+        <w:lastRenderedPageBreak/>
+        <w:t xml:space="preserve">Activity </w:t>
+      </w:r>
+      <w:r>
+        <w:rPr>
+          <w:rFonts w:eastAsia="Times New Roman"/>
+        </w:rPr>
+        <w:t>Diagramms</w:t>
+      </w:r>
+      <w:r>
+        <w:rPr>
+          <w:rFonts w:eastAsia="Times New Roman"/>
+        </w:rPr>
+        <w:t>:</w:t>
+      </w:r>
+      <w:bookmarkStart w:id="21" w:name="_GoBack"/>
+      <w:bookmarkEnd w:id="21"/>
+    </w:p>
+    <w:p>
+      <w:r>
+        <w:rPr>
+          <w:noProof/>
+        </w:rPr>
+        <w:drawing>
+          <wp:anchor distT="0" distB="0" distL="114300" distR="114300" simplePos="0" relativeHeight="251661312" behindDoc="0" locked="0" layoutInCell="1" allowOverlap="1">
+            <wp:simplePos x="0" y="0"/>
+            <wp:positionH relativeFrom="column">
+              <wp:posOffset>3178038</wp:posOffset>
+            </wp:positionH>
+            <wp:positionV relativeFrom="paragraph">
+              <wp:posOffset>213772</wp:posOffset>
+            </wp:positionV>
+            <wp:extent cx="1635760" cy="2842054"/>
+            <wp:effectExtent l="0" t="0" r="2540" b="0"/>
+            <wp:wrapNone/>
+            <wp:docPr id="8" name="Picture 8" descr="C:\Users\yazda\Downloads\üK318 ActivityDiagramm (2).png"/>
+            <wp:cNvGraphicFramePr>
+              <a:graphicFrameLocks xmlns:a="http://schemas.openxmlformats.org/drawingml/2006/main" noChangeAspect="1"/>
+            </wp:cNvGraphicFramePr>
+            <a:graphic xmlns:a="http://schemas.openxmlformats.org/drawingml/2006/main">
+              <a:graphicData uri="http://schemas.openxmlformats.org/drawingml/2006/picture">
+                <pic:pic xmlns:pic="http://schemas.openxmlformats.org/drawingml/2006/picture">
+                  <pic:nvPicPr>
+                    <pic:cNvPr id="0" name="Picture 4" descr="C:\Users\yazda\Downloads\üK318 ActivityDiagramm (2).png"/>
+                    <pic:cNvPicPr>
+                      <a:picLocks noChangeAspect="1" noChangeArrowheads="1"/>
+                    </pic:cNvPicPr>
+                  </pic:nvPicPr>
+                  <pic:blipFill rotWithShape="1">
+                    <a:blip r:embed="rId10">
+                      <a:extLst>
+                        <a:ext uri="{28A0092B-C50C-407E-A947-70E740481C1C}">
+                          <a14:useLocalDpi xmlns:a14="http://schemas.microsoft.com/office/drawing/2010/main" val="0"/>
+                        </a:ext>
+                      </a:extLst>
+                    </a:blip>
+                    <a:srcRect l="35663" t="3567" r="35750" b="30244"/>
+                    <a:stretch/>
+                  </pic:blipFill>
+                  <pic:spPr bwMode="auto">
+                    <a:xfrm>
+                      <a:off x="0" y="0"/>
+                      <a:ext cx="1635760" cy="2842054"/>
+                    </a:xfrm>
+                    <a:prstGeom prst="rect">
+                      <a:avLst/>
+                    </a:prstGeom>
+                    <a:noFill/>
+                    <a:ln>
+                      <a:noFill/>
+                    </a:ln>
+                    <a:extLst>
+                      <a:ext uri="{53640926-AAD7-44D8-BBD7-CCE9431645EC}">
+                        <a14:shadowObscured xmlns:a14="http://schemas.microsoft.com/office/drawing/2010/main"/>
+                      </a:ext>
+                    </a:extLst>
+                  </pic:spPr>
+                </pic:pic>
+              </a:graphicData>
+            </a:graphic>
+            <wp14:sizeRelH relativeFrom="margin">
+              <wp14:pctWidth>0</wp14:pctWidth>
+            </wp14:sizeRelH>
+            <wp14:sizeRelV relativeFrom="margin">
+              <wp14:pctHeight>0</wp14:pctHeight>
+            </wp14:sizeRelV>
+          </wp:anchor>
+        </w:drawing>
+      </w:r>
+      <w:r>
+        <w:rPr>
+          <w:noProof/>
+        </w:rPr>
+        <w:drawing>
+          <wp:anchor distT="0" distB="0" distL="114300" distR="114300" simplePos="0" relativeHeight="251659264" behindDoc="0" locked="0" layoutInCell="1" allowOverlap="1">
+            <wp:simplePos x="0" y="0"/>
+            <wp:positionH relativeFrom="column">
+              <wp:posOffset>1596458</wp:posOffset>
+            </wp:positionH>
+            <wp:positionV relativeFrom="paragraph">
+              <wp:posOffset>189385</wp:posOffset>
+            </wp:positionV>
+            <wp:extent cx="1689735" cy="2782570"/>
+            <wp:effectExtent l="0" t="0" r="0" b="0"/>
+            <wp:wrapNone/>
+            <wp:docPr id="7" name="Picture 7" descr="C:\Users\yazda\Downloads\üK318 ActivityDiagramm (1).png"/>
+            <wp:cNvGraphicFramePr>
+              <a:graphicFrameLocks xmlns:a="http://schemas.openxmlformats.org/drawingml/2006/main" noChangeAspect="1"/>
+            </wp:cNvGraphicFramePr>
+            <a:graphic xmlns:a="http://schemas.openxmlformats.org/drawingml/2006/main">
+              <a:graphicData uri="http://schemas.openxmlformats.org/drawingml/2006/picture">
+                <pic:pic xmlns:pic="http://schemas.openxmlformats.org/drawingml/2006/picture">
+                  <pic:nvPicPr>
+                    <pic:cNvPr id="0" name="Picture 3" descr="C:\Users\yazda\Downloads\üK318 ActivityDiagramm (1).png"/>
+                    <pic:cNvPicPr>
+                      <a:picLocks noChangeAspect="1" noChangeArrowheads="1"/>
+                    </pic:cNvPicPr>
+                  </pic:nvPicPr>
+                  <pic:blipFill rotWithShape="1">
+                    <a:blip r:embed="rId11">
+                      <a:extLst>
+                        <a:ext uri="{28A0092B-C50C-407E-A947-70E740481C1C}">
+                          <a14:useLocalDpi xmlns:a14="http://schemas.microsoft.com/office/drawing/2010/main" val="0"/>
+                        </a:ext>
+                      </a:extLst>
+                    </a:blip>
+                    <a:srcRect l="35750" t="3106" r="34715" b="32097"/>
+                    <a:stretch/>
+                  </pic:blipFill>
+                  <pic:spPr bwMode="auto">
+                    <a:xfrm>
+                      <a:off x="0" y="0"/>
+                      <a:ext cx="1689735" cy="2782570"/>
+                    </a:xfrm>
+                    <a:prstGeom prst="rect">
+                      <a:avLst/>
+                    </a:prstGeom>
+                    <a:noFill/>
+                    <a:ln>
+                      <a:noFill/>
+                    </a:ln>
+                    <a:extLst>
+                      <a:ext uri="{53640926-AAD7-44D8-BBD7-CCE9431645EC}">
+                        <a14:shadowObscured xmlns:a14="http://schemas.microsoft.com/office/drawing/2010/main"/>
+                      </a:ext>
+                    </a:extLst>
+                  </pic:spPr>
+                </pic:pic>
+              </a:graphicData>
+            </a:graphic>
+          </wp:anchor>
+        </w:drawing>
+      </w:r>
+      <w:r>
+        <w:rPr>
+          <w:noProof/>
+        </w:rPr>
+        <w:drawing>
+          <wp:anchor distT="0" distB="0" distL="114300" distR="114300" simplePos="0" relativeHeight="251660288" behindDoc="0" locked="0" layoutInCell="1" allowOverlap="1">
+            <wp:simplePos x="0" y="0"/>
+            <wp:positionH relativeFrom="margin">
+              <wp:align>left</wp:align>
+            </wp:positionH>
+            <wp:positionV relativeFrom="paragraph">
+              <wp:posOffset>105565</wp:posOffset>
+            </wp:positionV>
+            <wp:extent cx="1690404" cy="3049648"/>
+            <wp:effectExtent l="0" t="0" r="0" b="0"/>
+            <wp:wrapNone/>
+            <wp:docPr id="6" name="Picture 6" descr="C:\Users\yazda\Downloads\Untitled drawing.png"/>
+            <wp:cNvGraphicFramePr>
+              <a:graphicFrameLocks xmlns:a="http://schemas.openxmlformats.org/drawingml/2006/main" noChangeAspect="1"/>
+            </wp:cNvGraphicFramePr>
+            <a:graphic xmlns:a="http://schemas.openxmlformats.org/drawingml/2006/main">
+              <a:graphicData uri="http://schemas.openxmlformats.org/drawingml/2006/picture">
+                <pic:pic xmlns:pic="http://schemas.openxmlformats.org/drawingml/2006/picture">
+                  <pic:nvPicPr>
+                    <pic:cNvPr id="0" name="Picture 2" descr="C:\Users\yazda\Downloads\Untitled drawing.png"/>
+                    <pic:cNvPicPr>
+                      <a:picLocks noChangeAspect="1" noChangeArrowheads="1"/>
+                    </pic:cNvPicPr>
+                  </pic:nvPicPr>
+                  <pic:blipFill rotWithShape="1">
+                    <a:blip r:embed="rId12">
+                      <a:extLst>
+                        <a:ext uri="{28A0092B-C50C-407E-A947-70E740481C1C}">
+                          <a14:useLocalDpi xmlns:a14="http://schemas.microsoft.com/office/drawing/2010/main" val="0"/>
+                        </a:ext>
+                      </a:extLst>
+                    </a:blip>
+                    <a:srcRect l="35492" t="1266" r="34972" b="27721"/>
+                    <a:stretch/>
+                  </pic:blipFill>
+                  <pic:spPr bwMode="auto">
+                    <a:xfrm>
+                      <a:off x="0" y="0"/>
+                      <a:ext cx="1690404" cy="3049648"/>
+                    </a:xfrm>
+                    <a:prstGeom prst="rect">
+                      <a:avLst/>
+                    </a:prstGeom>
+                    <a:noFill/>
+                    <a:ln>
+                      <a:noFill/>
+                    </a:ln>
+                    <a:extLst>
+                      <a:ext uri="{53640926-AAD7-44D8-BBD7-CCE9431645EC}">
+                        <a14:shadowObscured xmlns:a14="http://schemas.microsoft.com/office/drawing/2010/main"/>
+                      </a:ext>
+                    </a:extLst>
+                  </pic:spPr>
+                </pic:pic>
+              </a:graphicData>
+            </a:graphic>
+          </wp:anchor>
+        </w:drawing>
+      </w:r>
+    </w:p>
+    <w:p/>
+    <w:p/>
+    <w:p/>
+    <w:p/>
+    <w:p/>
+    <w:p/>
+    <w:p/>
+    <w:p/>
+    <w:p/>
+    <w:p/>
+    <w:p/>
+    <w:p>
+      <w:pPr>
         <w:pStyle w:val="Heading1"/>
       </w:pPr>
-      <w:bookmarkStart w:id="20" w:name="_Toc27568792"/>
-      <w:r>
-        <w:lastRenderedPageBreak/>
+      <w:r>
         <w:t xml:space="preserve">Exceptions und </w:t>
       </w:r>
       <w:r>
@@ -4247,7 +4481,7 @@
       <w:pPr>
         <w:pStyle w:val="Heading2"/>
       </w:pPr>
-      <w:bookmarkStart w:id="21" w:name="_Toc27568793"/>
+      <w:bookmarkStart w:id="22" w:name="_Toc27568793"/>
       <w:r>
         <w:t xml:space="preserve">Testfall 1 (Was passiert wenn </w:t>
       </w:r>
@@ -4266,7 +4500,7 @@
       <w:r>
         <w:t>)</w:t>
       </w:r>
-      <w:bookmarkEnd w:id="21"/>
+      <w:bookmarkEnd w:id="22"/>
     </w:p>
     <w:p>
       <w:r>
@@ -4295,199 +4529,6 @@
             <wp:extent cx="5731510" cy="3291205"/>
             <wp:effectExtent l="0" t="0" r="2540" b="4445"/>
             <wp:docPr id="9" name="Picture 9"/>
-            <wp:cNvGraphicFramePr>
-              <a:graphicFrameLocks xmlns:a="http://schemas.openxmlformats.org/drawingml/2006/main" noChangeAspect="1"/>
-            </wp:cNvGraphicFramePr>
-            <a:graphic xmlns:a="http://schemas.openxmlformats.org/drawingml/2006/main">
-              <a:graphicData uri="http://schemas.openxmlformats.org/drawingml/2006/picture">
-                <pic:pic xmlns:pic="http://schemas.openxmlformats.org/drawingml/2006/picture">
-                  <pic:nvPicPr>
-                    <pic:cNvPr id="1" name=""/>
-                    <pic:cNvPicPr/>
-                  </pic:nvPicPr>
-                  <pic:blipFill>
-                    <a:blip r:embed="rId10"/>
-                    <a:stretch>
-                      <a:fillRect/>
-                    </a:stretch>
-                  </pic:blipFill>
-                  <pic:spPr>
-                    <a:xfrm>
-                      <a:off x="0" y="0"/>
-                      <a:ext cx="5731510" cy="3291205"/>
-                    </a:xfrm>
-                    <a:prstGeom prst="rect">
-                      <a:avLst/>
-                    </a:prstGeom>
-                  </pic:spPr>
-                </pic:pic>
-              </a:graphicData>
-            </a:graphic>
-          </wp:inline>
-        </w:drawing>
-      </w:r>
-    </w:p>
-    <w:p>
-      <w:r>
-        <w:t>Im Gegensatz, wenn man alles richtig eingibt, erscheinen die nächste 4 Verbindungen wie gewünscht:</w:t>
-      </w:r>
-    </w:p>
-    <w:p>
-      <w:r>
-        <w:rPr>
-          <w:noProof/>
-        </w:rPr>
-        <w:drawing>
-          <wp:inline distT="0" distB="0" distL="0" distR="0" wp14:anchorId="2F547716" wp14:editId="72E39D90">
-            <wp:extent cx="5731510" cy="3291205"/>
-            <wp:effectExtent l="0" t="0" r="2540" b="4445"/>
-            <wp:docPr id="10" name="Picture 10"/>
-            <wp:cNvGraphicFramePr>
-              <a:graphicFrameLocks xmlns:a="http://schemas.openxmlformats.org/drawingml/2006/main" noChangeAspect="1"/>
-            </wp:cNvGraphicFramePr>
-            <a:graphic xmlns:a="http://schemas.openxmlformats.org/drawingml/2006/main">
-              <a:graphicData uri="http://schemas.openxmlformats.org/drawingml/2006/picture">
-                <pic:pic xmlns:pic="http://schemas.openxmlformats.org/drawingml/2006/picture">
-                  <pic:nvPicPr>
-                    <pic:cNvPr id="1" name=""/>
-                    <pic:cNvPicPr/>
-                  </pic:nvPicPr>
-                  <pic:blipFill>
-                    <a:blip r:embed="rId11"/>
-                    <a:stretch>
-                      <a:fillRect/>
-                    </a:stretch>
-                  </pic:blipFill>
-                  <pic:spPr>
-                    <a:xfrm>
-                      <a:off x="0" y="0"/>
-                      <a:ext cx="5731510" cy="3291205"/>
-                    </a:xfrm>
-                    <a:prstGeom prst="rect">
-                      <a:avLst/>
-                    </a:prstGeom>
-                  </pic:spPr>
-                </pic:pic>
-              </a:graphicData>
-            </a:graphic>
-          </wp:inline>
-        </w:drawing>
-      </w:r>
-    </w:p>
-    <w:p>
-      <w:r>
-        <w:lastRenderedPageBreak/>
-        <w:t>Dieser Test hat Yazdan Musa am 18.12.2019 um 13:25 erfolgreich ausgeführt</w:t>
-      </w:r>
-      <w:r>
-        <w:t>.</w:t>
-      </w:r>
-    </w:p>
-    <w:p>
-      <w:pPr>
-        <w:pStyle w:val="Heading2"/>
-      </w:pPr>
-      <w:bookmarkStart w:id="22" w:name="_Toc27568794"/>
-      <w:r>
-        <w:t>Testfall 2 (</w:t>
-      </w:r>
-      <w:r>
-        <w:t>Falsch</w:t>
-      </w:r>
-      <w:r>
-        <w:t>es</w:t>
-      </w:r>
-      <w:r>
-        <w:t xml:space="preserve"> Zeit </w:t>
-      </w:r>
-      <w:r>
-        <w:t>Format</w:t>
-      </w:r>
-      <w:r>
-        <w:t>)</w:t>
-      </w:r>
-      <w:bookmarkEnd w:id="22"/>
-    </w:p>
-    <w:p>
-      <w:r>
-        <w:t>Die Zeittextbox akzeptiert nur das HH:mm Zeiten</w:t>
-      </w:r>
-      <w:r>
-        <w:t>f</w:t>
-      </w:r>
-      <w:r>
-        <w:t>ormat</w:t>
-      </w:r>
-      <w:r>
-        <w:t>.</w:t>
-      </w:r>
-      <w:r>
-        <w:t xml:space="preserve"> Wenn man dies nicht einhält, bekommt man folgende Fehlermeldung:</w:t>
-      </w:r>
-    </w:p>
-    <w:p>
-      <w:r>
-        <w:rPr>
-          <w:noProof/>
-        </w:rPr>
-        <w:drawing>
-          <wp:inline distT="0" distB="0" distL="0" distR="0" wp14:anchorId="60498E2A" wp14:editId="321372FA">
-            <wp:extent cx="5731510" cy="3291205"/>
-            <wp:effectExtent l="0" t="0" r="2540" b="4445"/>
-            <wp:docPr id="11" name="Picture 11"/>
-            <wp:cNvGraphicFramePr>
-              <a:graphicFrameLocks xmlns:a="http://schemas.openxmlformats.org/drawingml/2006/main" noChangeAspect="1"/>
-            </wp:cNvGraphicFramePr>
-            <a:graphic xmlns:a="http://schemas.openxmlformats.org/drawingml/2006/main">
-              <a:graphicData uri="http://schemas.openxmlformats.org/drawingml/2006/picture">
-                <pic:pic xmlns:pic="http://schemas.openxmlformats.org/drawingml/2006/picture">
-                  <pic:nvPicPr>
-                    <pic:cNvPr id="1" name=""/>
-                    <pic:cNvPicPr/>
-                  </pic:nvPicPr>
-                  <pic:blipFill>
-                    <a:blip r:embed="rId12"/>
-                    <a:stretch>
-                      <a:fillRect/>
-                    </a:stretch>
-                  </pic:blipFill>
-                  <pic:spPr>
-                    <a:xfrm>
-                      <a:off x="0" y="0"/>
-                      <a:ext cx="5731510" cy="3291205"/>
-                    </a:xfrm>
-                    <a:prstGeom prst="rect">
-                      <a:avLst/>
-                    </a:prstGeom>
-                  </pic:spPr>
-                </pic:pic>
-              </a:graphicData>
-            </a:graphic>
-          </wp:inline>
-        </w:drawing>
-      </w:r>
-    </w:p>
-    <w:p>
-      <w:r>
-        <w:t xml:space="preserve">Wenn das Zeitformat stimmt, kann man Verbindungen aus einer </w:t>
-      </w:r>
-      <w:r>
-        <w:t>beliebigen anderen Zeitpunkt</w:t>
-      </w:r>
-      <w:r>
-        <w:t xml:space="preserve"> sehen:</w:t>
-      </w:r>
-    </w:p>
-    <w:p>
-      <w:r>
-        <w:rPr>
-          <w:noProof/>
-        </w:rPr>
-        <w:drawing>
-          <wp:inline distT="0" distB="0" distL="0" distR="0" wp14:anchorId="45CAADE0" wp14:editId="0D5395A8">
-            <wp:extent cx="5731510" cy="3291205"/>
-            <wp:effectExtent l="0" t="0" r="2540" b="4445"/>
-            <wp:docPr id="12" name="Picture 12"/>
             <wp:cNvGraphicFramePr>
               <a:graphicFrameLocks xmlns:a="http://schemas.openxmlformats.org/drawingml/2006/main" noChangeAspect="1"/>
             </wp:cNvGraphicFramePr>
@@ -4522,79 +4563,20 @@
     </w:p>
     <w:p>
       <w:r>
-        <w:t xml:space="preserve">Dieser Test hat </w:t>
-      </w:r>
-      <w:r>
-        <w:t xml:space="preserve">Florian Stettler </w:t>
-      </w:r>
-      <w:r>
-        <w:t>am 18.12.2019 um 13:</w:t>
-      </w:r>
-      <w:r>
-        <w:t>30</w:t>
-      </w:r>
-      <w:r>
-        <w:t xml:space="preserve"> erfolgreich ausgeführt.</w:t>
-      </w:r>
-    </w:p>
-    <w:p>
-      <w:pPr>
-        <w:spacing w:line="259" w:lineRule="auto"/>
-      </w:pPr>
-    </w:p>
-    <w:p>
-      <w:pPr>
-        <w:pStyle w:val="Heading2"/>
-      </w:pPr>
-      <w:bookmarkStart w:id="23" w:name="_Toc27568795"/>
-      <w:r>
-        <w:lastRenderedPageBreak/>
-        <w:t xml:space="preserve">Testfall 3 (Was passiert wenn </w:t>
-      </w:r>
-      <w:r>
-        <w:t>man</w:t>
-      </w:r>
-      <w:r>
-        <w:t xml:space="preserve"> keine Internetverbindung </w:t>
-      </w:r>
-      <w:r>
-        <w:t>hat</w:t>
-      </w:r>
-      <w:r>
-        <w:t>?)</w:t>
-      </w:r>
-      <w:bookmarkEnd w:id="23"/>
-    </w:p>
-    <w:p>
-      <w:pPr>
+        <w:t>Im Gegensatz, wenn man alles richtig eingibt, erscheinen die nächste 4 Verbindungen wie gewünscht:</w:t>
+      </w:r>
+    </w:p>
+    <w:p>
+      <w:r>
         <w:rPr>
           <w:noProof/>
         </w:rPr>
-      </w:pPr>
-      <w:r>
-        <w:t xml:space="preserve">Wenn man keine Internetverbindung hat, </w:t>
-      </w:r>
-      <w:r>
-        <w:t xml:space="preserve"> </w:t>
-      </w:r>
-      <w:r>
-        <w:t>oder wenn das API nichts zurückliefert, bekommt man folgende Fehlermeldung:</w:t>
-      </w:r>
-      <w:r>
-        <w:rPr>
-          <w:noProof/>
-        </w:rPr>
-        <w:t xml:space="preserve"> </w:t>
-      </w:r>
-      <w:r>
-        <w:rPr>
-          <w:noProof/>
-        </w:rPr>
+        <w:lastRenderedPageBreak/>
         <w:drawing>
-          <wp:inline distT="0" distB="0" distL="0" distR="0" wp14:anchorId="55B3D6B0" wp14:editId="4CB41D79">
+          <wp:inline distT="0" distB="0" distL="0" distR="0" wp14:anchorId="2F547716" wp14:editId="72E39D90">
             <wp:extent cx="5731510" cy="3291205"/>
             <wp:effectExtent l="0" t="0" r="2540" b="4445"/>
-            <wp:docPr id="13" name="Picture 13"/>
+            <wp:docPr id="10" name="Picture 10"/>
             <wp:cNvGraphicFramePr>
               <a:graphicFrameLocks xmlns:a="http://schemas.openxmlformats.org/drawingml/2006/main" noChangeAspect="1"/>
             </wp:cNvGraphicFramePr>
@@ -4628,12 +4610,258 @@
       </w:r>
     </w:p>
     <w:p>
+      <w:r>
+        <w:t>Dieser Test hat Yazdan Musa am 18.12.2019 um 13:25 erfolgreich ausgeführt</w:t>
+      </w:r>
+      <w:r>
+        <w:t>.</w:t>
+      </w:r>
+    </w:p>
+    <w:p>
+      <w:pPr>
+        <w:pStyle w:val="Heading2"/>
+      </w:pPr>
+      <w:bookmarkStart w:id="23" w:name="_Toc27568794"/>
+      <w:r>
+        <w:t>Testfall 2 (</w:t>
+      </w:r>
+      <w:r>
+        <w:t>Falsch</w:t>
+      </w:r>
+      <w:r>
+        <w:t>es</w:t>
+      </w:r>
+      <w:r>
+        <w:t xml:space="preserve"> Zeit </w:t>
+      </w:r>
+      <w:r>
+        <w:t>Format</w:t>
+      </w:r>
+      <w:r>
+        <w:t>)</w:t>
+      </w:r>
+      <w:bookmarkEnd w:id="23"/>
+    </w:p>
+    <w:p>
+      <w:r>
+        <w:t>Die Zeittextbox akzeptiert nur das HH:mm Zeiten</w:t>
+      </w:r>
+      <w:r>
+        <w:t>f</w:t>
+      </w:r>
+      <w:r>
+        <w:t>ormat</w:t>
+      </w:r>
+      <w:r>
+        <w:t>.</w:t>
+      </w:r>
+      <w:r>
+        <w:t xml:space="preserve"> Wenn man dies nicht einhält, bekommt man folgende Fehlermeldung:</w:t>
+      </w:r>
+    </w:p>
+    <w:p>
+      <w:r>
+        <w:rPr>
+          <w:noProof/>
+        </w:rPr>
+        <w:drawing>
+          <wp:inline distT="0" distB="0" distL="0" distR="0" wp14:anchorId="60498E2A" wp14:editId="321372FA">
+            <wp:extent cx="5731510" cy="3291205"/>
+            <wp:effectExtent l="0" t="0" r="2540" b="4445"/>
+            <wp:docPr id="11" name="Picture 11"/>
+            <wp:cNvGraphicFramePr>
+              <a:graphicFrameLocks xmlns:a="http://schemas.openxmlformats.org/drawingml/2006/main" noChangeAspect="1"/>
+            </wp:cNvGraphicFramePr>
+            <a:graphic xmlns:a="http://schemas.openxmlformats.org/drawingml/2006/main">
+              <a:graphicData uri="http://schemas.openxmlformats.org/drawingml/2006/picture">
+                <pic:pic xmlns:pic="http://schemas.openxmlformats.org/drawingml/2006/picture">
+                  <pic:nvPicPr>
+                    <pic:cNvPr id="1" name=""/>
+                    <pic:cNvPicPr/>
+                  </pic:nvPicPr>
+                  <pic:blipFill>
+                    <a:blip r:embed="rId15"/>
+                    <a:stretch>
+                      <a:fillRect/>
+                    </a:stretch>
+                  </pic:blipFill>
+                  <pic:spPr>
+                    <a:xfrm>
+                      <a:off x="0" y="0"/>
+                      <a:ext cx="5731510" cy="3291205"/>
+                    </a:xfrm>
+                    <a:prstGeom prst="rect">
+                      <a:avLst/>
+                    </a:prstGeom>
+                  </pic:spPr>
+                </pic:pic>
+              </a:graphicData>
+            </a:graphic>
+          </wp:inline>
+        </w:drawing>
+      </w:r>
+    </w:p>
+    <w:p>
+      <w:r>
+        <w:t xml:space="preserve">Wenn das Zeitformat stimmt, kann man Verbindungen aus einer </w:t>
+      </w:r>
+      <w:r>
+        <w:t>beliebigen anderen Zeitpunkt</w:t>
+      </w:r>
+      <w:r>
+        <w:t xml:space="preserve"> sehen:</w:t>
+      </w:r>
+    </w:p>
+    <w:p>
+      <w:r>
+        <w:rPr>
+          <w:noProof/>
+        </w:rPr>
+        <w:lastRenderedPageBreak/>
+        <w:drawing>
+          <wp:inline distT="0" distB="0" distL="0" distR="0" wp14:anchorId="45CAADE0" wp14:editId="0D5395A8">
+            <wp:extent cx="5731510" cy="3291205"/>
+            <wp:effectExtent l="0" t="0" r="2540" b="4445"/>
+            <wp:docPr id="12" name="Picture 12"/>
+            <wp:cNvGraphicFramePr>
+              <a:graphicFrameLocks xmlns:a="http://schemas.openxmlformats.org/drawingml/2006/main" noChangeAspect="1"/>
+            </wp:cNvGraphicFramePr>
+            <a:graphic xmlns:a="http://schemas.openxmlformats.org/drawingml/2006/main">
+              <a:graphicData uri="http://schemas.openxmlformats.org/drawingml/2006/picture">
+                <pic:pic xmlns:pic="http://schemas.openxmlformats.org/drawingml/2006/picture">
+                  <pic:nvPicPr>
+                    <pic:cNvPr id="1" name=""/>
+                    <pic:cNvPicPr/>
+                  </pic:nvPicPr>
+                  <pic:blipFill>
+                    <a:blip r:embed="rId16"/>
+                    <a:stretch>
+                      <a:fillRect/>
+                    </a:stretch>
+                  </pic:blipFill>
+                  <pic:spPr>
+                    <a:xfrm>
+                      <a:off x="0" y="0"/>
+                      <a:ext cx="5731510" cy="3291205"/>
+                    </a:xfrm>
+                    <a:prstGeom prst="rect">
+                      <a:avLst/>
+                    </a:prstGeom>
+                  </pic:spPr>
+                </pic:pic>
+              </a:graphicData>
+            </a:graphic>
+          </wp:inline>
+        </w:drawing>
+      </w:r>
+    </w:p>
+    <w:p>
+      <w:r>
+        <w:t xml:space="preserve">Dieser Test hat </w:t>
+      </w:r>
+      <w:r>
+        <w:t xml:space="preserve">Florian Stettler </w:t>
+      </w:r>
+      <w:r>
+        <w:t>am 18.12.2019 um 13:30 erfolgreich ausgeführt.</w:t>
+      </w:r>
+    </w:p>
+    <w:p>
+      <w:pPr>
+        <w:spacing w:line="259" w:lineRule="auto"/>
+      </w:pPr>
+    </w:p>
+    <w:p>
+      <w:pPr>
+        <w:pStyle w:val="Heading2"/>
+      </w:pPr>
+      <w:bookmarkStart w:id="24" w:name="_Toc27568795"/>
+      <w:r>
+        <w:t xml:space="preserve">Testfall 3 (Was passiert wenn </w:t>
+      </w:r>
+      <w:r>
+        <w:t>man</w:t>
+      </w:r>
+      <w:r>
+        <w:t xml:space="preserve"> keine Internetverbindung </w:t>
+      </w:r>
+      <w:r>
+        <w:t>hat</w:t>
+      </w:r>
+      <w:r>
+        <w:t>?)</w:t>
+      </w:r>
+      <w:bookmarkEnd w:id="24"/>
+    </w:p>
+    <w:p>
       <w:pPr>
         <w:rPr>
           <w:noProof/>
         </w:rPr>
       </w:pPr>
       <w:r>
+        <w:t xml:space="preserve">Wenn man keine Internetverbindung hat, </w:t>
+      </w:r>
+      <w:r>
+        <w:t xml:space="preserve"> </w:t>
+      </w:r>
+      <w:r>
+        <w:t>oder wenn das API nichts zurückliefert, bekommt man folgende Fehlermeldung:</w:t>
+      </w:r>
+      <w:r>
+        <w:rPr>
+          <w:noProof/>
+        </w:rPr>
+        <w:t xml:space="preserve"> </w:t>
+      </w:r>
+      <w:r>
+        <w:rPr>
+          <w:noProof/>
+        </w:rPr>
+        <w:drawing>
+          <wp:inline distT="0" distB="0" distL="0" distR="0" wp14:anchorId="55B3D6B0" wp14:editId="4CB41D79">
+            <wp:extent cx="5731510" cy="3291205"/>
+            <wp:effectExtent l="0" t="0" r="2540" b="4445"/>
+            <wp:docPr id="13" name="Picture 13"/>
+            <wp:cNvGraphicFramePr>
+              <a:graphicFrameLocks xmlns:a="http://schemas.openxmlformats.org/drawingml/2006/main" noChangeAspect="1"/>
+            </wp:cNvGraphicFramePr>
+            <a:graphic xmlns:a="http://schemas.openxmlformats.org/drawingml/2006/main">
+              <a:graphicData uri="http://schemas.openxmlformats.org/drawingml/2006/picture">
+                <pic:pic xmlns:pic="http://schemas.openxmlformats.org/drawingml/2006/picture">
+                  <pic:nvPicPr>
+                    <pic:cNvPr id="1" name=""/>
+                    <pic:cNvPicPr/>
+                  </pic:nvPicPr>
+                  <pic:blipFill>
+                    <a:blip r:embed="rId17"/>
+                    <a:stretch>
+                      <a:fillRect/>
+                    </a:stretch>
+                  </pic:blipFill>
+                  <pic:spPr>
+                    <a:xfrm>
+                      <a:off x="0" y="0"/>
+                      <a:ext cx="5731510" cy="3291205"/>
+                    </a:xfrm>
+                    <a:prstGeom prst="rect">
+                      <a:avLst/>
+                    </a:prstGeom>
+                  </pic:spPr>
+                </pic:pic>
+              </a:graphicData>
+            </a:graphic>
+          </wp:inline>
+        </w:drawing>
+      </w:r>
+    </w:p>
+    <w:p>
+      <w:pPr>
+        <w:rPr>
+          <w:noProof/>
+        </w:rPr>
+      </w:pPr>
+      <w:r>
         <w:rPr>
           <w:noProof/>
         </w:rPr>
@@ -4645,8 +4873,6 @@
         </w:rPr>
         <w:t>.</w:t>
       </w:r>
-      <w:bookmarkStart w:id="24" w:name="_GoBack"/>
-      <w:bookmarkEnd w:id="24"/>
     </w:p>
     <w:p>
       <w:r>
@@ -4666,6 +4892,7 @@
       </w:pPr>
       <w:bookmarkStart w:id="25" w:name="_Toc27568796"/>
       <w:r>
+        <w:lastRenderedPageBreak/>
         <w:t>Installation</w:t>
       </w:r>
       <w:bookmarkEnd w:id="25"/>
@@ -4755,7 +4982,7 @@
       </w:r>
     </w:p>
     <w:sectPr>
-      <w:headerReference w:type="default" r:id="rId15"/>
+      <w:headerReference w:type="default" r:id="rId18"/>
       <w:pgSz w:w="11906" w:h="16838"/>
       <w:pgMar w:top="1440" w:right="1440" w:bottom="1440" w:left="1440" w:header="708" w:footer="708" w:gutter="0"/>
       <w:cols w:space="708"/>
@@ -5386,6 +5613,7 @@
   <w:style w:type="character" w:default="1" w:styleId="DefaultParagraphFont">
     <w:name w:val="Default Paragraph Font"/>
     <w:uiPriority w:val="1"/>
+    <w:semiHidden/>
     <w:unhideWhenUsed/>
   </w:style>
   <w:style w:type="table" w:default="1" w:styleId="TableNormal">

</xml_diff>

<commit_message>
Doku Schlusswort  + Installer
</commit_message>
<xml_diff>
--- a/Documentation/ÜK318 Projektarbeit.docx
+++ b/Documentation/ÜK318 Projektarbeit.docx
@@ -50,7 +50,7 @@
         <w:br w:type="page"/>
       </w:r>
     </w:p>
-    <w:bookmarkStart w:id="0" w:name="_Toc27568773" w:displacedByCustomXml="next"/>
+    <w:bookmarkStart w:id="0" w:name="_Toc27570597" w:displacedByCustomXml="next"/>
     <w:sdt>
       <w:sdtPr>
         <w:rPr>
@@ -92,6 +92,7 @@
             <w:rPr>
               <w:rFonts w:asciiTheme="minorHAnsi" w:eastAsiaTheme="minorEastAsia" w:hAnsiTheme="minorHAnsi" w:cstheme="minorBidi"/>
               <w:noProof/>
+              <w:lang/>
             </w:rPr>
           </w:pPr>
           <w:r>
@@ -103,7 +104,7 @@
           <w:r>
             <w:fldChar w:fldCharType="separate"/>
           </w:r>
-          <w:hyperlink w:anchor="_Toc27568773" w:history="1">
+          <w:hyperlink w:anchor="_Toc27570597" w:history="1">
             <w:r>
               <w:rPr>
                 <w:rStyle w:val="Hyperlink"/>
@@ -130,7 +131,7 @@
                 <w:noProof/>
                 <w:webHidden/>
               </w:rPr>
-              <w:instrText xml:space="preserve"> PAGEREF _Toc27568773 \h </w:instrText>
+              <w:instrText xml:space="preserve"> PAGEREF _Toc27570597 \h </w:instrText>
             </w:r>
             <w:r>
               <w:rPr>
@@ -170,9 +171,10 @@
             <w:rPr>
               <w:rFonts w:asciiTheme="minorHAnsi" w:eastAsiaTheme="minorEastAsia" w:hAnsiTheme="minorHAnsi" w:cstheme="minorBidi"/>
               <w:noProof/>
+              <w:lang/>
             </w:rPr>
           </w:pPr>
-          <w:hyperlink w:anchor="_Toc27568774" w:history="1">
+          <w:hyperlink w:anchor="_Toc27570598" w:history="1">
             <w:r>
               <w:rPr>
                 <w:rStyle w:val="Hyperlink"/>
@@ -199,7 +201,7 @@
                 <w:noProof/>
                 <w:webHidden/>
               </w:rPr>
-              <w:instrText xml:space="preserve"> PAGEREF _Toc27568774 \h </w:instrText>
+              <w:instrText xml:space="preserve"> PAGEREF _Toc27570598 \h </w:instrText>
             </w:r>
             <w:r>
               <w:rPr>
@@ -239,9 +241,10 @@
             <w:rPr>
               <w:rFonts w:asciiTheme="minorHAnsi" w:eastAsiaTheme="minorEastAsia" w:hAnsiTheme="minorHAnsi" w:cstheme="minorBidi"/>
               <w:noProof/>
+              <w:lang/>
             </w:rPr>
           </w:pPr>
-          <w:hyperlink w:anchor="_Toc27568775" w:history="1">
+          <w:hyperlink w:anchor="_Toc27570599" w:history="1">
             <w:r>
               <w:rPr>
                 <w:rStyle w:val="Hyperlink"/>
@@ -268,7 +271,7 @@
                 <w:noProof/>
                 <w:webHidden/>
               </w:rPr>
-              <w:instrText xml:space="preserve"> PAGEREF _Toc27568775 \h </w:instrText>
+              <w:instrText xml:space="preserve"> PAGEREF _Toc27570599 \h </w:instrText>
             </w:r>
             <w:r>
               <w:rPr>
@@ -308,9 +311,10 @@
             <w:rPr>
               <w:rFonts w:asciiTheme="minorHAnsi" w:eastAsiaTheme="minorEastAsia" w:hAnsiTheme="minorHAnsi" w:cstheme="minorBidi"/>
               <w:noProof/>
+              <w:lang/>
             </w:rPr>
           </w:pPr>
-          <w:hyperlink w:anchor="_Toc27568776" w:history="1">
+          <w:hyperlink w:anchor="_Toc27570600" w:history="1">
             <w:r>
               <w:rPr>
                 <w:rStyle w:val="Hyperlink"/>
@@ -337,7 +341,7 @@
                 <w:noProof/>
                 <w:webHidden/>
               </w:rPr>
-              <w:instrText xml:space="preserve"> PAGEREF _Toc27568776 \h </w:instrText>
+              <w:instrText xml:space="preserve"> PAGEREF _Toc27570600 \h </w:instrText>
             </w:r>
             <w:r>
               <w:rPr>
@@ -377,9 +381,10 @@
             <w:rPr>
               <w:rFonts w:asciiTheme="minorHAnsi" w:eastAsiaTheme="minorEastAsia" w:hAnsiTheme="minorHAnsi" w:cstheme="minorBidi"/>
               <w:noProof/>
+              <w:lang/>
             </w:rPr>
           </w:pPr>
-          <w:hyperlink w:anchor="_Toc27568777" w:history="1">
+          <w:hyperlink w:anchor="_Toc27570601" w:history="1">
             <w:r>
               <w:rPr>
                 <w:rStyle w:val="Hyperlink"/>
@@ -406,7 +411,7 @@
                 <w:noProof/>
                 <w:webHidden/>
               </w:rPr>
-              <w:instrText xml:space="preserve"> PAGEREF _Toc27568777 \h </w:instrText>
+              <w:instrText xml:space="preserve"> PAGEREF _Toc27570601 \h </w:instrText>
             </w:r>
             <w:r>
               <w:rPr>
@@ -446,9 +451,10 @@
             <w:rPr>
               <w:rFonts w:asciiTheme="minorHAnsi" w:eastAsiaTheme="minorEastAsia" w:hAnsiTheme="minorHAnsi" w:cstheme="minorBidi"/>
               <w:noProof/>
+              <w:lang/>
             </w:rPr>
           </w:pPr>
-          <w:hyperlink w:anchor="_Toc27568778" w:history="1">
+          <w:hyperlink w:anchor="_Toc27570602" w:history="1">
             <w:r>
               <w:rPr>
                 <w:rStyle w:val="Hyperlink"/>
@@ -475,7 +481,7 @@
                 <w:noProof/>
                 <w:webHidden/>
               </w:rPr>
-              <w:instrText xml:space="preserve"> PAGEREF _Toc27568778 \h </w:instrText>
+              <w:instrText xml:space="preserve"> PAGEREF _Toc27570602 \h </w:instrText>
             </w:r>
             <w:r>
               <w:rPr>
@@ -495,7 +501,7 @@
                 <w:noProof/>
                 <w:webHidden/>
               </w:rPr>
-              <w:t>3</w:t>
+              <w:t>4</w:t>
             </w:r>
             <w:r>
               <w:rPr>
@@ -515,13 +521,15 @@
             <w:rPr>
               <w:rFonts w:asciiTheme="minorHAnsi" w:eastAsiaTheme="minorEastAsia" w:hAnsiTheme="minorHAnsi" w:cstheme="minorBidi"/>
               <w:noProof/>
+              <w:lang/>
             </w:rPr>
           </w:pPr>
-          <w:hyperlink w:anchor="_Toc27568779" w:history="1">
+          <w:hyperlink w:anchor="_Toc27570603" w:history="1">
             <w:r>
               <w:rPr>
                 <w:rStyle w:val="Hyperlink"/>
                 <w:noProof/>
+                <w:lang w:val="en-US"/>
               </w:rPr>
               <w:t>Known-Issues</w:t>
             </w:r>
@@ -544,7 +552,7 @@
                 <w:noProof/>
                 <w:webHidden/>
               </w:rPr>
-              <w:instrText xml:space="preserve"> PAGEREF _Toc27568779 \h </w:instrText>
+              <w:instrText xml:space="preserve"> PAGEREF _Toc27570603 \h </w:instrText>
             </w:r>
             <w:r>
               <w:rPr>
@@ -584,9 +592,10 @@
             <w:rPr>
               <w:rFonts w:asciiTheme="minorHAnsi" w:eastAsiaTheme="minorEastAsia" w:hAnsiTheme="minorHAnsi" w:cstheme="minorBidi"/>
               <w:noProof/>
+              <w:lang/>
             </w:rPr>
           </w:pPr>
-          <w:hyperlink w:anchor="_Toc27568780" w:history="1">
+          <w:hyperlink w:anchor="_Toc27570604" w:history="1">
             <w:r>
               <w:rPr>
                 <w:rStyle w:val="Hyperlink"/>
@@ -613,7 +622,7 @@
                 <w:noProof/>
                 <w:webHidden/>
               </w:rPr>
-              <w:instrText xml:space="preserve"> PAGEREF _Toc27568780 \h </w:instrText>
+              <w:instrText xml:space="preserve"> PAGEREF _Toc27570604 \h </w:instrText>
             </w:r>
             <w:r>
               <w:rPr>
@@ -653,9 +662,10 @@
             <w:rPr>
               <w:rFonts w:asciiTheme="minorHAnsi" w:eastAsiaTheme="minorEastAsia" w:hAnsiTheme="minorHAnsi" w:cstheme="minorBidi"/>
               <w:noProof/>
+              <w:lang/>
             </w:rPr>
           </w:pPr>
-          <w:hyperlink w:anchor="_Toc27568781" w:history="1">
+          <w:hyperlink w:anchor="_Toc27570605" w:history="1">
             <w:r>
               <w:rPr>
                 <w:rStyle w:val="Hyperlink"/>
@@ -682,7 +692,7 @@
                 <w:noProof/>
                 <w:webHidden/>
               </w:rPr>
-              <w:instrText xml:space="preserve"> PAGEREF _Toc27568781 \h </w:instrText>
+              <w:instrText xml:space="preserve"> PAGEREF _Toc27570605 \h </w:instrText>
             </w:r>
             <w:r>
               <w:rPr>
@@ -722,13 +732,15 @@
             <w:rPr>
               <w:rFonts w:asciiTheme="minorHAnsi" w:eastAsiaTheme="minorEastAsia" w:hAnsiTheme="minorHAnsi" w:cstheme="minorBidi"/>
               <w:noProof/>
+              <w:lang/>
             </w:rPr>
           </w:pPr>
-          <w:hyperlink w:anchor="_Toc27568782" w:history="1">
+          <w:hyperlink w:anchor="_Toc27570606" w:history="1">
             <w:r>
               <w:rPr>
                 <w:rStyle w:val="Hyperlink"/>
                 <w:noProof/>
+                <w:lang w:val="en-US"/>
               </w:rPr>
               <w:t>Declaration</w:t>
             </w:r>
@@ -751,7 +763,7 @@
                 <w:noProof/>
                 <w:webHidden/>
               </w:rPr>
-              <w:instrText xml:space="preserve"> PAGEREF _Toc27568782 \h </w:instrText>
+              <w:instrText xml:space="preserve"> PAGEREF _Toc27570606 \h </w:instrText>
             </w:r>
             <w:r>
               <w:rPr>
@@ -791,9 +803,10 @@
             <w:rPr>
               <w:rFonts w:asciiTheme="minorHAnsi" w:eastAsiaTheme="minorEastAsia" w:hAnsiTheme="minorHAnsi" w:cstheme="minorBidi"/>
               <w:noProof/>
+              <w:lang/>
             </w:rPr>
           </w:pPr>
-          <w:hyperlink w:anchor="_Toc27568783" w:history="1">
+          <w:hyperlink w:anchor="_Toc27570607" w:history="1">
             <w:r>
               <w:rPr>
                 <w:rStyle w:val="Hyperlink"/>
@@ -820,7 +833,7 @@
                 <w:noProof/>
                 <w:webHidden/>
               </w:rPr>
-              <w:instrText xml:space="preserve"> PAGEREF _Toc27568783 \h </w:instrText>
+              <w:instrText xml:space="preserve"> PAGEREF _Toc27570607 \h </w:instrText>
             </w:r>
             <w:r>
               <w:rPr>
@@ -860,9 +873,10 @@
             <w:rPr>
               <w:rFonts w:asciiTheme="minorHAnsi" w:eastAsiaTheme="minorEastAsia" w:hAnsiTheme="minorHAnsi" w:cstheme="minorBidi"/>
               <w:noProof/>
+              <w:lang/>
             </w:rPr>
           </w:pPr>
-          <w:hyperlink w:anchor="_Toc27568784" w:history="1">
+          <w:hyperlink w:anchor="_Toc27570608" w:history="1">
             <w:r>
               <w:rPr>
                 <w:rStyle w:val="Hyperlink"/>
@@ -889,7 +903,7 @@
                 <w:noProof/>
                 <w:webHidden/>
               </w:rPr>
-              <w:instrText xml:space="preserve"> PAGEREF _Toc27568784 \h </w:instrText>
+              <w:instrText xml:space="preserve"> PAGEREF _Toc27570608 \h </w:instrText>
             </w:r>
             <w:r>
               <w:rPr>
@@ -929,9 +943,10 @@
             <w:rPr>
               <w:rFonts w:asciiTheme="minorHAnsi" w:eastAsiaTheme="minorEastAsia" w:hAnsiTheme="minorHAnsi" w:cstheme="minorBidi"/>
               <w:noProof/>
+              <w:lang/>
             </w:rPr>
           </w:pPr>
-          <w:hyperlink w:anchor="_Toc27568785" w:history="1">
+          <w:hyperlink w:anchor="_Toc27570609" w:history="1">
             <w:r>
               <w:rPr>
                 <w:rStyle w:val="Hyperlink"/>
@@ -958,7 +973,7 @@
                 <w:noProof/>
                 <w:webHidden/>
               </w:rPr>
-              <w:instrText xml:space="preserve"> PAGEREF _Toc27568785 \h </w:instrText>
+              <w:instrText xml:space="preserve"> PAGEREF _Toc27570609 \h </w:instrText>
             </w:r>
             <w:r>
               <w:rPr>
@@ -998,9 +1013,10 @@
             <w:rPr>
               <w:rFonts w:asciiTheme="minorHAnsi" w:eastAsiaTheme="minorEastAsia" w:hAnsiTheme="minorHAnsi" w:cstheme="minorBidi"/>
               <w:noProof/>
+              <w:lang/>
             </w:rPr>
           </w:pPr>
-          <w:hyperlink w:anchor="_Toc27568786" w:history="1">
+          <w:hyperlink w:anchor="_Toc27570610" w:history="1">
             <w:r>
               <w:rPr>
                 <w:rStyle w:val="Hyperlink"/>
@@ -1027,7 +1043,7 @@
                 <w:noProof/>
                 <w:webHidden/>
               </w:rPr>
-              <w:instrText xml:space="preserve"> PAGEREF _Toc27568786 \h </w:instrText>
+              <w:instrText xml:space="preserve"> PAGEREF _Toc27570610 \h </w:instrText>
             </w:r>
             <w:r>
               <w:rPr>
@@ -1067,9 +1083,10 @@
             <w:rPr>
               <w:rFonts w:asciiTheme="minorHAnsi" w:eastAsiaTheme="minorEastAsia" w:hAnsiTheme="minorHAnsi" w:cstheme="minorBidi"/>
               <w:noProof/>
+              <w:lang/>
             </w:rPr>
           </w:pPr>
-          <w:hyperlink w:anchor="_Toc27568787" w:history="1">
+          <w:hyperlink w:anchor="_Toc27570611" w:history="1">
             <w:r>
               <w:rPr>
                 <w:rStyle w:val="Hyperlink"/>
@@ -1096,7 +1113,7 @@
                 <w:noProof/>
                 <w:webHidden/>
               </w:rPr>
-              <w:instrText xml:space="preserve"> PAGEREF _Toc27568787 \h </w:instrText>
+              <w:instrText xml:space="preserve"> PAGEREF _Toc27570611 \h </w:instrText>
             </w:r>
             <w:r>
               <w:rPr>
@@ -1136,9 +1153,10 @@
             <w:rPr>
               <w:rFonts w:asciiTheme="minorHAnsi" w:eastAsiaTheme="minorEastAsia" w:hAnsiTheme="minorHAnsi" w:cstheme="minorBidi"/>
               <w:noProof/>
+              <w:lang/>
             </w:rPr>
           </w:pPr>
-          <w:hyperlink w:anchor="_Toc27568788" w:history="1">
+          <w:hyperlink w:anchor="_Toc27570612" w:history="1">
             <w:r>
               <w:rPr>
                 <w:rStyle w:val="Hyperlink"/>
@@ -1165,7 +1183,7 @@
                 <w:noProof/>
                 <w:webHidden/>
               </w:rPr>
-              <w:instrText xml:space="preserve"> PAGEREF _Toc27568788 \h </w:instrText>
+              <w:instrText xml:space="preserve"> PAGEREF _Toc27570612 \h </w:instrText>
             </w:r>
             <w:r>
               <w:rPr>
@@ -1185,7 +1203,7 @@
                 <w:noProof/>
                 <w:webHidden/>
               </w:rPr>
-              <w:t>5</w:t>
+              <w:t>6</w:t>
             </w:r>
             <w:r>
               <w:rPr>
@@ -1205,9 +1223,10 @@
             <w:rPr>
               <w:rFonts w:asciiTheme="minorHAnsi" w:eastAsiaTheme="minorEastAsia" w:hAnsiTheme="minorHAnsi" w:cstheme="minorBidi"/>
               <w:noProof/>
+              <w:lang/>
             </w:rPr>
           </w:pPr>
-          <w:hyperlink w:anchor="_Toc27568789" w:history="1">
+          <w:hyperlink w:anchor="_Toc27570613" w:history="1">
             <w:r>
               <w:rPr>
                 <w:rStyle w:val="Hyperlink"/>
@@ -1235,7 +1254,7 @@
                 <w:noProof/>
                 <w:webHidden/>
               </w:rPr>
-              <w:instrText xml:space="preserve"> PAGEREF _Toc27568789 \h </w:instrText>
+              <w:instrText xml:space="preserve"> PAGEREF _Toc27570613 \h </w:instrText>
             </w:r>
             <w:r>
               <w:rPr>
@@ -1275,9 +1294,10 @@
             <w:rPr>
               <w:rFonts w:asciiTheme="minorHAnsi" w:eastAsiaTheme="minorEastAsia" w:hAnsiTheme="minorHAnsi" w:cstheme="minorBidi"/>
               <w:noProof/>
+              <w:lang/>
             </w:rPr>
           </w:pPr>
-          <w:hyperlink w:anchor="_Toc27568790" w:history="1">
+          <w:hyperlink w:anchor="_Toc27570614" w:history="1">
             <w:r>
               <w:rPr>
                 <w:rStyle w:val="Hyperlink"/>
@@ -1305,7 +1325,7 @@
                 <w:noProof/>
                 <w:webHidden/>
               </w:rPr>
-              <w:instrText xml:space="preserve"> PAGEREF _Toc27568790 \h </w:instrText>
+              <w:instrText xml:space="preserve"> PAGEREF _Toc27570614 \h </w:instrText>
             </w:r>
             <w:r>
               <w:rPr>
@@ -1345,9 +1365,10 @@
             <w:rPr>
               <w:rFonts w:asciiTheme="minorHAnsi" w:eastAsiaTheme="minorEastAsia" w:hAnsiTheme="minorHAnsi" w:cstheme="minorBidi"/>
               <w:noProof/>
+              <w:lang/>
             </w:rPr>
           </w:pPr>
-          <w:hyperlink w:anchor="_Toc27568791" w:history="1">
+          <w:hyperlink w:anchor="_Toc27570615" w:history="1">
             <w:r>
               <w:rPr>
                 <w:rStyle w:val="Hyperlink"/>
@@ -1375,7 +1396,7 @@
                 <w:noProof/>
                 <w:webHidden/>
               </w:rPr>
-              <w:instrText xml:space="preserve"> PAGEREF _Toc27568791 \h </w:instrText>
+              <w:instrText xml:space="preserve"> PAGEREF _Toc27570615 \h </w:instrText>
             </w:r>
             <w:r>
               <w:rPr>
@@ -1395,7 +1416,78 @@
                 <w:noProof/>
                 <w:webHidden/>
               </w:rPr>
-              <w:t>6</w:t>
+              <w:t>7</w:t>
+            </w:r>
+            <w:r>
+              <w:rPr>
+                <w:noProof/>
+                <w:webHidden/>
+              </w:rPr>
+              <w:fldChar w:fldCharType="end"/>
+            </w:r>
+          </w:hyperlink>
+        </w:p>
+        <w:p>
+          <w:pPr>
+            <w:pStyle w:val="TOC2"/>
+            <w:tabs>
+              <w:tab w:val="right" w:leader="dot" w:pos="9016"/>
+            </w:tabs>
+            <w:rPr>
+              <w:rFonts w:asciiTheme="minorHAnsi" w:eastAsiaTheme="minorEastAsia" w:hAnsiTheme="minorHAnsi" w:cstheme="minorBidi"/>
+              <w:noProof/>
+              <w:lang/>
+            </w:rPr>
+          </w:pPr>
+          <w:hyperlink w:anchor="_Toc27570616" w:history="1">
+            <w:r>
+              <w:rPr>
+                <w:rStyle w:val="Hyperlink"/>
+                <w:rFonts w:eastAsia="Times New Roman"/>
+                <w:noProof/>
+              </w:rPr>
+              <w:t>Activity Diagramms:</w:t>
+            </w:r>
+            <w:r>
+              <w:rPr>
+                <w:noProof/>
+                <w:webHidden/>
+              </w:rPr>
+              <w:tab/>
+            </w:r>
+            <w:r>
+              <w:rPr>
+                <w:noProof/>
+                <w:webHidden/>
+              </w:rPr>
+              <w:fldChar w:fldCharType="begin"/>
+            </w:r>
+            <w:r>
+              <w:rPr>
+                <w:noProof/>
+                <w:webHidden/>
+              </w:rPr>
+              <w:instrText xml:space="preserve"> PAGEREF _Toc27570616 \h </w:instrText>
+            </w:r>
+            <w:r>
+              <w:rPr>
+                <w:noProof/>
+                <w:webHidden/>
+              </w:rPr>
+            </w:r>
+            <w:r>
+              <w:rPr>
+                <w:noProof/>
+                <w:webHidden/>
+              </w:rPr>
+              <w:fldChar w:fldCharType="separate"/>
+            </w:r>
+            <w:r>
+              <w:rPr>
+                <w:noProof/>
+                <w:webHidden/>
+              </w:rPr>
+              <w:t>7</w:t>
             </w:r>
             <w:r>
               <w:rPr>
@@ -1415,9 +1507,10 @@
             <w:rPr>
               <w:rFonts w:asciiTheme="minorHAnsi" w:eastAsiaTheme="minorEastAsia" w:hAnsiTheme="minorHAnsi" w:cstheme="minorBidi"/>
               <w:noProof/>
+              <w:lang/>
             </w:rPr>
           </w:pPr>
-          <w:hyperlink w:anchor="_Toc27568792" w:history="1">
+          <w:hyperlink w:anchor="_Toc27570617" w:history="1">
             <w:r>
               <w:rPr>
                 <w:rStyle w:val="Hyperlink"/>
@@ -1444,7 +1537,7 @@
                 <w:noProof/>
                 <w:webHidden/>
               </w:rPr>
-              <w:instrText xml:space="preserve"> PAGEREF _Toc27568792 \h </w:instrText>
+              <w:instrText xml:space="preserve"> PAGEREF _Toc27570617 \h </w:instrText>
             </w:r>
             <w:r>
               <w:rPr>
@@ -1484,9 +1577,10 @@
             <w:rPr>
               <w:rFonts w:asciiTheme="minorHAnsi" w:eastAsiaTheme="minorEastAsia" w:hAnsiTheme="minorHAnsi" w:cstheme="minorBidi"/>
               <w:noProof/>
+              <w:lang/>
             </w:rPr>
           </w:pPr>
-          <w:hyperlink w:anchor="_Toc27568793" w:history="1">
+          <w:hyperlink w:anchor="_Toc27570618" w:history="1">
             <w:r>
               <w:rPr>
                 <w:rStyle w:val="Hyperlink"/>
@@ -1513,7 +1607,7 @@
                 <w:noProof/>
                 <w:webHidden/>
               </w:rPr>
-              <w:instrText xml:space="preserve"> PAGEREF _Toc27568793 \h </w:instrText>
+              <w:instrText xml:space="preserve"> PAGEREF _Toc27570618 \h </w:instrText>
             </w:r>
             <w:r>
               <w:rPr>
@@ -1553,9 +1647,10 @@
             <w:rPr>
               <w:rFonts w:asciiTheme="minorHAnsi" w:eastAsiaTheme="minorEastAsia" w:hAnsiTheme="minorHAnsi" w:cstheme="minorBidi"/>
               <w:noProof/>
+              <w:lang/>
             </w:rPr>
           </w:pPr>
-          <w:hyperlink w:anchor="_Toc27568794" w:history="1">
+          <w:hyperlink w:anchor="_Toc27570619" w:history="1">
             <w:r>
               <w:rPr>
                 <w:rStyle w:val="Hyperlink"/>
@@ -1582,7 +1677,7 @@
                 <w:noProof/>
                 <w:webHidden/>
               </w:rPr>
-              <w:instrText xml:space="preserve"> PAGEREF _Toc27568794 \h </w:instrText>
+              <w:instrText xml:space="preserve"> PAGEREF _Toc27570619 \h </w:instrText>
             </w:r>
             <w:r>
               <w:rPr>
@@ -1622,9 +1717,10 @@
             <w:rPr>
               <w:rFonts w:asciiTheme="minorHAnsi" w:eastAsiaTheme="minorEastAsia" w:hAnsiTheme="minorHAnsi" w:cstheme="minorBidi"/>
               <w:noProof/>
+              <w:lang/>
             </w:rPr>
           </w:pPr>
-          <w:hyperlink w:anchor="_Toc27568795" w:history="1">
+          <w:hyperlink w:anchor="_Toc27570620" w:history="1">
             <w:r>
               <w:rPr>
                 <w:rStyle w:val="Hyperlink"/>
@@ -1651,7 +1747,7 @@
                 <w:noProof/>
                 <w:webHidden/>
               </w:rPr>
-              <w:instrText xml:space="preserve"> PAGEREF _Toc27568795 \h </w:instrText>
+              <w:instrText xml:space="preserve"> PAGEREF _Toc27570620 \h </w:instrText>
             </w:r>
             <w:r>
               <w:rPr>
@@ -1691,15 +1787,16 @@
             <w:rPr>
               <w:rFonts w:asciiTheme="minorHAnsi" w:eastAsiaTheme="minorEastAsia" w:hAnsiTheme="minorHAnsi" w:cstheme="minorBidi"/>
               <w:noProof/>
+              <w:lang/>
             </w:rPr>
           </w:pPr>
-          <w:hyperlink w:anchor="_Toc27568796" w:history="1">
+          <w:hyperlink w:anchor="_Toc27570621" w:history="1">
             <w:r>
               <w:rPr>
                 <w:rStyle w:val="Hyperlink"/>
                 <w:noProof/>
               </w:rPr>
-              <w:t>Installation</w:t>
+              <w:t>Installation und Deinstallation</w:t>
             </w:r>
             <w:r>
               <w:rPr>
@@ -1720,7 +1817,7 @@
                 <w:noProof/>
                 <w:webHidden/>
               </w:rPr>
-              <w:instrText xml:space="preserve"> PAGEREF _Toc27568796 \h </w:instrText>
+              <w:instrText xml:space="preserve"> PAGEREF _Toc27570621 \h </w:instrText>
             </w:r>
             <w:r>
               <w:rPr>
@@ -1740,7 +1837,7 @@
                 <w:noProof/>
                 <w:webHidden/>
               </w:rPr>
-              <w:t>9</w:t>
+              <w:t>10</w:t>
             </w:r>
             <w:r>
               <w:rPr>
@@ -1770,7 +1867,7 @@
       <w:pPr>
         <w:pStyle w:val="Heading1"/>
       </w:pPr>
-      <w:bookmarkStart w:id="1" w:name="_Toc27568774"/>
+      <w:bookmarkStart w:id="1" w:name="_Toc27570598"/>
       <w:r>
         <w:lastRenderedPageBreak/>
         <w:t>Einleitung</w:t>
@@ -1806,7 +1903,7 @@
       <w:pPr>
         <w:pStyle w:val="Heading2"/>
       </w:pPr>
-      <w:bookmarkStart w:id="2" w:name="_Toc27568775"/>
+      <w:bookmarkStart w:id="2" w:name="_Toc27570599"/>
       <w:r>
         <w:t>Aufgabenstellung</w:t>
       </w:r>
@@ -1830,7 +1927,7 @@
       <w:pPr>
         <w:pStyle w:val="Heading1"/>
       </w:pPr>
-      <w:bookmarkStart w:id="3" w:name="_Toc27568776"/>
+      <w:bookmarkStart w:id="3" w:name="_Toc27570600"/>
       <w:r>
         <w:t>Anforderungen</w:t>
       </w:r>
@@ -2526,7 +2623,7 @@
       <w:pPr>
         <w:pStyle w:val="Heading2"/>
       </w:pPr>
-      <w:bookmarkStart w:id="4" w:name="_Toc27568777"/>
+      <w:bookmarkStart w:id="4" w:name="_Toc27570601"/>
       <w:r>
         <w:t>Erfüllt</w:t>
       </w:r>
@@ -2541,7 +2638,6 @@
       <w:pPr>
         <w:pStyle w:val="Heading2"/>
       </w:pPr>
-      <w:bookmarkStart w:id="5" w:name="_Toc27568778"/>
     </w:p>
     <w:p>
       <w:pPr>
@@ -2552,6 +2648,7 @@
       <w:pPr>
         <w:pStyle w:val="Heading2"/>
       </w:pPr>
+      <w:bookmarkStart w:id="5" w:name="_Toc27570602"/>
       <w:r>
         <w:lastRenderedPageBreak/>
         <w:t>Teilweise Implementiert</w:t>
@@ -2646,7 +2743,7 @@
         </w:rPr>
       </w:pPr>
       <w:bookmarkStart w:id="6" w:name="_Toc26365947"/>
-      <w:bookmarkStart w:id="7" w:name="_Toc27568779"/>
+      <w:bookmarkStart w:id="7" w:name="_Toc27570603"/>
       <w:r>
         <w:rPr>
           <w:lang w:val="en-US"/>
@@ -2665,7 +2762,7 @@
       <w:pPr>
         <w:pStyle w:val="Heading1"/>
       </w:pPr>
-      <w:bookmarkStart w:id="8" w:name="_Toc27568780"/>
+      <w:bookmarkStart w:id="8" w:name="_Toc27570604"/>
       <w:r>
         <w:t>Programmierrichtlinien</w:t>
       </w:r>
@@ -2675,7 +2772,7 @@
       <w:pPr>
         <w:pStyle w:val="Heading2"/>
       </w:pPr>
-      <w:bookmarkStart w:id="9" w:name="_Toc27568781"/>
+      <w:bookmarkStart w:id="9" w:name="_Toc27570605"/>
       <w:r>
         <w:t>Naming Conventions</w:t>
       </w:r>
@@ -2766,7 +2863,7 @@
           <w:lang w:val="en-US"/>
         </w:rPr>
       </w:pPr>
-      <w:bookmarkStart w:id="10" w:name="_Toc27568782"/>
+      <w:bookmarkStart w:id="10" w:name="_Toc27570606"/>
       <w:r>
         <w:rPr>
           <w:lang w:val="en-US"/>
@@ -2792,7 +2889,7 @@
       <w:pPr>
         <w:pStyle w:val="Heading2"/>
       </w:pPr>
-      <w:bookmarkStart w:id="11" w:name="_Toc27568783"/>
+      <w:bookmarkStart w:id="11" w:name="_Toc27570607"/>
       <w:r>
         <w:t>Comments</w:t>
       </w:r>
@@ -2827,7 +2924,7 @@
       <w:pPr>
         <w:pStyle w:val="Heading2"/>
       </w:pPr>
-      <w:bookmarkStart w:id="12" w:name="_Toc27568784"/>
+      <w:bookmarkStart w:id="12" w:name="_Toc27570608"/>
       <w:r>
         <w:t>Statements</w:t>
       </w:r>
@@ -2842,7 +2939,7 @@
       <w:pPr>
         <w:pStyle w:val="Heading1"/>
       </w:pPr>
-      <w:bookmarkStart w:id="13" w:name="_Toc27568785"/>
+      <w:bookmarkStart w:id="13" w:name="_Toc27570609"/>
       <w:r>
         <w:rPr>
           <w:noProof/>
@@ -3061,7 +3158,7 @@
       <w:pPr>
         <w:pStyle w:val="Heading2"/>
       </w:pPr>
-      <w:bookmarkStart w:id="14" w:name="_Toc27568786"/>
+      <w:bookmarkStart w:id="14" w:name="_Toc27570610"/>
       <w:r>
         <w:t>Hauptseite</w:t>
       </w:r>
@@ -3331,7 +3428,7 @@
           <w:noProof/>
         </w:rPr>
       </w:pPr>
-      <w:bookmarkStart w:id="15" w:name="_Toc27568787"/>
+      <w:bookmarkStart w:id="15" w:name="_Toc27570611"/>
       <w:r>
         <w:t>Departure Board:</w:t>
       </w:r>
@@ -3371,7 +3468,7 @@
       <w:pPr>
         <w:pStyle w:val="Heading1"/>
       </w:pPr>
-      <w:bookmarkStart w:id="16" w:name="_Toc27568788"/>
+      <w:bookmarkStart w:id="16" w:name="_Toc27570612"/>
       <w:r>
         <w:lastRenderedPageBreak/>
         <w:t>Use Cases</w:t>
@@ -3472,16 +3569,7 @@
                                 <w:b/>
                                 <w:bCs/>
                               </w:rPr>
-                              <w:t>Use C</w:t>
-                            </w:r>
-                            <w:bookmarkStart w:id="17" w:name="_GoBack"/>
-                            <w:bookmarkEnd w:id="17"/>
-                            <w:r>
-                              <w:rPr>
-                                <w:b/>
-                                <w:bCs/>
-                              </w:rPr>
-                              <w:t>ase Diagram</w:t>
+                              <w:t>Use Case Diagram</w:t>
                             </w:r>
                           </w:p>
                         </w:txbxContent>
@@ -3540,16 +3628,7 @@
                           <w:b/>
                           <w:bCs/>
                         </w:rPr>
-                        <w:t>Use C</w:t>
-                      </w:r>
-                      <w:bookmarkStart w:id="18" w:name="_GoBack"/>
-                      <w:bookmarkEnd w:id="18"/>
-                      <w:r>
-                        <w:rPr>
-                          <w:b/>
-                          <w:bCs/>
-                        </w:rPr>
-                        <w:t>ase Diagram</w:t>
+                        <w:t>Use Case Diagram</w:t>
                       </w:r>
                     </w:p>
                   </w:txbxContent>
@@ -3682,14 +3761,14 @@
                 <w:szCs w:val="24"/>
               </w:rPr>
             </w:pPr>
-            <w:bookmarkStart w:id="19" w:name="_Toc27568789"/>
+            <w:bookmarkStart w:id="17" w:name="_Toc27570613"/>
             <w:r>
               <w:rPr>
                 <w:rFonts w:eastAsia="Times New Roman"/>
               </w:rPr>
               <w:t>A001, Textergänzung bei der Eingabe von Stationsnamen</w:t>
             </w:r>
-            <w:bookmarkEnd w:id="19"/>
+            <w:bookmarkEnd w:id="17"/>
           </w:p>
         </w:tc>
       </w:tr>
@@ -4029,14 +4108,14 @@
                 <w:szCs w:val="24"/>
               </w:rPr>
             </w:pPr>
-            <w:bookmarkStart w:id="20" w:name="_Toc27568790"/>
+            <w:bookmarkStart w:id="18" w:name="_Toc27570614"/>
             <w:r>
               <w:rPr>
                 <w:rFonts w:eastAsia="Times New Roman"/>
               </w:rPr>
               <w:t>A002, Verbindungsmöglichkeiten zwischen A und B anzeigen</w:t>
             </w:r>
-            <w:bookmarkEnd w:id="20"/>
+            <w:bookmarkEnd w:id="18"/>
           </w:p>
         </w:tc>
       </w:tr>
@@ -4377,14 +4456,14 @@
                 <w:szCs w:val="24"/>
               </w:rPr>
             </w:pPr>
-            <w:bookmarkStart w:id="21" w:name="_Toc27568791"/>
+            <w:bookmarkStart w:id="19" w:name="_Toc27570615"/>
             <w:r>
               <w:rPr>
                 <w:rFonts w:eastAsia="Times New Roman"/>
               </w:rPr>
               <w:t>A003, Abfahrtstafel anzeigen</w:t>
             </w:r>
-            <w:bookmarkEnd w:id="21"/>
+            <w:bookmarkEnd w:id="19"/>
           </w:p>
         </w:tc>
       </w:tr>
@@ -4685,7 +4764,7 @@
           <w:rFonts w:eastAsia="Times New Roman"/>
         </w:rPr>
       </w:pPr>
-      <w:bookmarkStart w:id="22" w:name="_Toc27568792"/>
+      <w:bookmarkStart w:id="20" w:name="_Toc27570616"/>
       <w:r>
         <w:rPr>
           <w:rFonts w:eastAsia="Times New Roman"/>
@@ -4704,6 +4783,7 @@
         </w:rPr>
         <w:t>:</w:t>
       </w:r>
+      <w:bookmarkEnd w:id="20"/>
     </w:p>
     <w:p>
       <w:r>
@@ -5094,13 +5174,14 @@
       <w:pPr>
         <w:pStyle w:val="Heading1"/>
       </w:pPr>
+      <w:bookmarkStart w:id="21" w:name="_Toc27570617"/>
       <w:r>
         <w:t xml:space="preserve">Exceptions und </w:t>
       </w:r>
       <w:r>
         <w:t>Testing</w:t>
       </w:r>
-      <w:bookmarkEnd w:id="22"/>
+      <w:bookmarkEnd w:id="21"/>
     </w:p>
     <w:p>
       <w:r>
@@ -5129,7 +5210,7 @@
       <w:pPr>
         <w:pStyle w:val="Heading2"/>
       </w:pPr>
-      <w:bookmarkStart w:id="23" w:name="_Toc27568793"/>
+      <w:bookmarkStart w:id="22" w:name="_Toc27570618"/>
       <w:r>
         <w:t xml:space="preserve">Testfall 1 (Was passiert wenn </w:t>
       </w:r>
@@ -5148,7 +5229,7 @@
       <w:r>
         <w:t>)</w:t>
       </w:r>
-      <w:bookmarkEnd w:id="23"/>
+      <w:bookmarkEnd w:id="22"/>
     </w:p>
     <w:p>
       <w:r>
@@ -5269,7 +5350,7 @@
       <w:pPr>
         <w:pStyle w:val="Heading2"/>
       </w:pPr>
-      <w:bookmarkStart w:id="24" w:name="_Toc27568794"/>
+      <w:bookmarkStart w:id="23" w:name="_Toc27570619"/>
       <w:r>
         <w:t>Testfall 2 (</w:t>
       </w:r>
@@ -5288,7 +5369,7 @@
       <w:r>
         <w:t>)</w:t>
       </w:r>
-      <w:bookmarkEnd w:id="24"/>
+      <w:bookmarkEnd w:id="23"/>
     </w:p>
     <w:p>
       <w:r>
@@ -5423,7 +5504,7 @@
       <w:pPr>
         <w:pStyle w:val="Heading2"/>
       </w:pPr>
-      <w:bookmarkStart w:id="25" w:name="_Toc27568795"/>
+      <w:bookmarkStart w:id="24" w:name="_Toc27570620"/>
       <w:r>
         <w:t xml:space="preserve">Testfall 3 (Was passiert wenn </w:t>
       </w:r>
@@ -5439,7 +5520,7 @@
       <w:r>
         <w:t>?)</w:t>
       </w:r>
-      <w:bookmarkEnd w:id="25"/>
+      <w:bookmarkEnd w:id="24"/>
     </w:p>
     <w:p>
       <w:pPr>
@@ -5539,14 +5620,14 @@
       <w:pPr>
         <w:pStyle w:val="Heading1"/>
       </w:pPr>
-      <w:bookmarkStart w:id="26" w:name="_Toc27568796"/>
+      <w:bookmarkStart w:id="25" w:name="_Toc27570621"/>
       <w:r>
         <w:t>Installation</w:t>
       </w:r>
-      <w:bookmarkEnd w:id="26"/>
       <w:r>
         <w:t xml:space="preserve"> und Deinstallation</w:t>
       </w:r>
+      <w:bookmarkEnd w:id="25"/>
     </w:p>
     <w:p>
       <w:r>
@@ -5620,6 +5701,8 @@
       <w:r>
         <w:t>wählen</w:t>
       </w:r>
+      <w:bookmarkStart w:id="26" w:name="_GoBack"/>
+      <w:bookmarkEnd w:id="26"/>
     </w:p>
     <w:p>
       <w:pPr>
@@ -5627,6 +5710,60 @@
       </w:pPr>
       <w:r>
         <w:t>Deinstallieren</w:t>
+      </w:r>
+    </w:p>
+    <w:p>
+      <w:pPr>
+        <w:pStyle w:val="Heading1"/>
+      </w:pPr>
+      <w:r>
+        <w:t>Schlusswort</w:t>
+      </w:r>
+    </w:p>
+    <w:p>
+      <w:r>
+        <w:t xml:space="preserve">Ich fand das Projekt sehr spannend. Wir konnten das Wissen in </w:t>
+      </w:r>
+      <w:proofErr w:type="spellStart"/>
+      <w:r>
+        <w:t>C</w:t>
+      </w:r>
+      <w:r>
+        <w:t>Sharp</w:t>
+      </w:r>
+      <w:proofErr w:type="spellEnd"/>
+      <w:r>
+        <w:t xml:space="preserve">, das wir in der Schule gelernt haben auf ein gutes Beispiel anwenden und erweitern. Es war das erste Mal, dass ich mit einer API gearbeitet habe. Ich finde es auch sehr </w:t>
+      </w:r>
+      <w:r>
+        <w:t>gut</w:t>
+      </w:r>
+      <w:r>
+        <w:t>,</w:t>
+      </w:r>
+      <w:r>
+        <w:t xml:space="preserve"> dass</w:t>
+      </w:r>
+      <w:r>
+        <w:t xml:space="preserve"> wir ein Projekt entwickelt haben</w:t>
+      </w:r>
+      <w:r>
+        <w:t xml:space="preserve"> </w:t>
+      </w:r>
+      <w:r>
+        <w:t xml:space="preserve">das </w:t>
+      </w:r>
+      <w:r>
+        <w:t xml:space="preserve">wir theoretisch privat nutzen können. </w:t>
+      </w:r>
+      <w:r>
+        <w:t xml:space="preserve">Was mir auch gefallen hat ist, dass wir mit GitHub </w:t>
+      </w:r>
+      <w:r>
+        <w:t>gearbeitet</w:t>
+      </w:r>
+      <w:r>
+        <w:t xml:space="preserve"> haben.</w:t>
       </w:r>
     </w:p>
     <w:sectPr>

</xml_diff>